<commit_message>
Added group name to template
</commit_message>
<xml_diff>
--- a/Document template.docx
+++ b/Document template.docx
@@ -24,7 +24,7 @@
       <w:r>
         <w:rPr>
           <w:noProof/>
-          <w:lang w:eastAsia="nl-NL"/>
+          <w:lang w:val="en-GB" w:eastAsia="en-GB"/>
         </w:rPr>
         <mc:AlternateContent>
           <mc:Choice Requires="wps">
@@ -90,7 +90,7 @@
       <w:r>
         <w:rPr>
           <w:noProof/>
-          <w:lang w:eastAsia="nl-NL"/>
+          <w:lang w:val="en-GB" w:eastAsia="en-GB"/>
         </w:rPr>
         <mc:AlternateContent>
           <mc:Choice Requires="wps">
@@ -225,174 +225,181 @@
         </w:rPr>
         <w:t>2IO70</w:t>
       </w:r>
+    </w:p>
+    <w:p>
+      <w:pPr>
+        <w:jc w:val="center"/>
+        <w:rPr>
+          <w:szCs w:val="24"/>
+          <w:lang w:val="en-US"/>
+        </w:rPr>
+      </w:pPr>
+    </w:p>
+    <w:p>
+      <w:pPr>
+        <w:jc w:val="center"/>
+        <w:rPr>
+          <w:szCs w:val="24"/>
+          <w:lang w:val="en-US"/>
+        </w:rPr>
+      </w:pPr>
+    </w:p>
+    <w:p>
+      <w:pPr>
+        <w:jc w:val="center"/>
+        <w:rPr>
+          <w:szCs w:val="24"/>
+          <w:lang w:val="en-US"/>
+        </w:rPr>
+      </w:pPr>
+    </w:p>
+    <w:p>
+      <w:pPr>
+        <w:rPr>
+          <w:szCs w:val="24"/>
+          <w:lang w:val="en-US"/>
+        </w:rPr>
+      </w:pPr>
+    </w:p>
+    <w:p>
+      <w:pPr>
+        <w:rPr>
+          <w:szCs w:val="24"/>
+          <w:lang w:val="en-US"/>
+        </w:rPr>
+      </w:pPr>
+    </w:p>
+    <w:p>
+      <w:pPr>
+        <w:jc w:val="center"/>
+        <w:rPr>
+          <w:szCs w:val="24"/>
+          <w:lang w:val="en-US"/>
+        </w:rPr>
+      </w:pPr>
+    </w:p>
+    <w:p>
+      <w:pPr>
+        <w:jc w:val="center"/>
+        <w:rPr>
+          <w:szCs w:val="24"/>
+          <w:lang w:val="en-US"/>
+        </w:rPr>
+      </w:pPr>
+      <w:r>
+        <w:rPr>
+          <w:szCs w:val="24"/>
+          <w:lang w:val="en-US"/>
+        </w:rPr>
+        <w:t>[Purpose of the document]</w:t>
+      </w:r>
+    </w:p>
+    <w:p>
+      <w:pPr>
+        <w:jc w:val="center"/>
+        <w:rPr>
+          <w:szCs w:val="24"/>
+          <w:lang w:val="en-US"/>
+        </w:rPr>
+      </w:pPr>
+    </w:p>
+    <w:p>
+      <w:pPr>
+        <w:jc w:val="center"/>
+        <w:rPr>
+          <w:szCs w:val="24"/>
+          <w:lang w:val="en-US"/>
+        </w:rPr>
+      </w:pPr>
+    </w:p>
+    <w:p>
+      <w:pPr>
+        <w:jc w:val="center"/>
+        <w:rPr>
+          <w:szCs w:val="24"/>
+          <w:lang w:val="en-US"/>
+        </w:rPr>
+      </w:pPr>
+    </w:p>
+    <w:p>
+      <w:pPr>
+        <w:jc w:val="center"/>
+        <w:rPr>
+          <w:szCs w:val="24"/>
+          <w:lang w:val="en-US"/>
+        </w:rPr>
+      </w:pPr>
+    </w:p>
+    <w:p>
+      <w:pPr>
+        <w:jc w:val="center"/>
+        <w:rPr>
+          <w:szCs w:val="24"/>
+          <w:lang w:val="en-US"/>
+        </w:rPr>
+      </w:pPr>
+    </w:p>
+    <w:p>
+      <w:pPr>
+        <w:jc w:val="center"/>
+        <w:rPr>
+          <w:szCs w:val="24"/>
+          <w:lang w:val="en-US"/>
+        </w:rPr>
+      </w:pPr>
+    </w:p>
+    <w:p>
+      <w:pPr>
+        <w:jc w:val="center"/>
+        <w:rPr>
+          <w:szCs w:val="24"/>
+          <w:lang w:val="en-US"/>
+        </w:rPr>
+      </w:pPr>
+    </w:p>
+    <w:p>
+      <w:pPr>
+        <w:jc w:val="center"/>
+        <w:rPr>
+          <w:szCs w:val="24"/>
+          <w:lang w:val="en-US"/>
+        </w:rPr>
+      </w:pPr>
+    </w:p>
+    <w:p>
+      <w:pPr>
+        <w:jc w:val="center"/>
+        <w:rPr>
+          <w:szCs w:val="24"/>
+          <w:lang w:val="en-US"/>
+        </w:rPr>
+      </w:pPr>
+    </w:p>
+    <w:p>
+      <w:pPr>
+        <w:rPr>
+          <w:szCs w:val="24"/>
+          <w:lang w:val="en-US"/>
+        </w:rPr>
+      </w:pPr>
+    </w:p>
+    <w:p>
+      <w:pPr>
+        <w:jc w:val="center"/>
+        <w:rPr>
+          <w:szCs w:val="24"/>
+          <w:lang w:val="en-US"/>
+        </w:rPr>
+      </w:pPr>
+      <w:r>
+        <w:rPr>
+          <w:szCs w:val="24"/>
+          <w:lang w:val="en-US"/>
+        </w:rPr>
+        <w:t>Group 16</w:t>
+      </w:r>
       <w:bookmarkStart w:id="0" w:name="_GoBack"/>
       <w:bookmarkEnd w:id="0"/>
-    </w:p>
-    <w:p>
-      <w:pPr>
-        <w:jc w:val="center"/>
-        <w:rPr>
-          <w:szCs w:val="24"/>
-          <w:lang w:val="en-US"/>
-        </w:rPr>
-      </w:pPr>
-    </w:p>
-    <w:p>
-      <w:pPr>
-        <w:jc w:val="center"/>
-        <w:rPr>
-          <w:szCs w:val="24"/>
-          <w:lang w:val="en-US"/>
-        </w:rPr>
-      </w:pPr>
-    </w:p>
-    <w:p>
-      <w:pPr>
-        <w:jc w:val="center"/>
-        <w:rPr>
-          <w:szCs w:val="24"/>
-          <w:lang w:val="en-US"/>
-        </w:rPr>
-      </w:pPr>
-    </w:p>
-    <w:p>
-      <w:pPr>
-        <w:rPr>
-          <w:szCs w:val="24"/>
-          <w:lang w:val="en-US"/>
-        </w:rPr>
-      </w:pPr>
-    </w:p>
-    <w:p>
-      <w:pPr>
-        <w:rPr>
-          <w:szCs w:val="24"/>
-          <w:lang w:val="en-US"/>
-        </w:rPr>
-      </w:pPr>
-    </w:p>
-    <w:p>
-      <w:pPr>
-        <w:jc w:val="center"/>
-        <w:rPr>
-          <w:szCs w:val="24"/>
-          <w:lang w:val="en-US"/>
-        </w:rPr>
-      </w:pPr>
-    </w:p>
-    <w:p>
-      <w:pPr>
-        <w:jc w:val="center"/>
-        <w:rPr>
-          <w:szCs w:val="24"/>
-          <w:lang w:val="en-US"/>
-        </w:rPr>
-      </w:pPr>
-      <w:r>
-        <w:rPr>
-          <w:szCs w:val="24"/>
-          <w:lang w:val="en-US"/>
-        </w:rPr>
-        <w:t>[Purpose of the document]</w:t>
-      </w:r>
-    </w:p>
-    <w:p>
-      <w:pPr>
-        <w:jc w:val="center"/>
-        <w:rPr>
-          <w:szCs w:val="24"/>
-          <w:lang w:val="en-US"/>
-        </w:rPr>
-      </w:pPr>
-    </w:p>
-    <w:p>
-      <w:pPr>
-        <w:jc w:val="center"/>
-        <w:rPr>
-          <w:szCs w:val="24"/>
-          <w:lang w:val="en-US"/>
-        </w:rPr>
-      </w:pPr>
-    </w:p>
-    <w:p>
-      <w:pPr>
-        <w:jc w:val="center"/>
-        <w:rPr>
-          <w:szCs w:val="24"/>
-          <w:lang w:val="en-US"/>
-        </w:rPr>
-      </w:pPr>
-    </w:p>
-    <w:p>
-      <w:pPr>
-        <w:jc w:val="center"/>
-        <w:rPr>
-          <w:szCs w:val="24"/>
-          <w:lang w:val="en-US"/>
-        </w:rPr>
-      </w:pPr>
-    </w:p>
-    <w:p>
-      <w:pPr>
-        <w:jc w:val="center"/>
-        <w:rPr>
-          <w:szCs w:val="24"/>
-          <w:lang w:val="en-US"/>
-        </w:rPr>
-      </w:pPr>
-    </w:p>
-    <w:p>
-      <w:pPr>
-        <w:jc w:val="center"/>
-        <w:rPr>
-          <w:szCs w:val="24"/>
-          <w:lang w:val="en-US"/>
-        </w:rPr>
-      </w:pPr>
-    </w:p>
-    <w:p>
-      <w:pPr>
-        <w:jc w:val="center"/>
-        <w:rPr>
-          <w:szCs w:val="24"/>
-          <w:lang w:val="en-US"/>
-        </w:rPr>
-      </w:pPr>
-    </w:p>
-    <w:p>
-      <w:pPr>
-        <w:jc w:val="center"/>
-        <w:rPr>
-          <w:szCs w:val="24"/>
-          <w:lang w:val="en-US"/>
-        </w:rPr>
-      </w:pPr>
-    </w:p>
-    <w:p>
-      <w:pPr>
-        <w:jc w:val="center"/>
-        <w:rPr>
-          <w:szCs w:val="24"/>
-          <w:lang w:val="en-US"/>
-        </w:rPr>
-      </w:pPr>
-    </w:p>
-    <w:p>
-      <w:pPr>
-        <w:rPr>
-          <w:szCs w:val="24"/>
-          <w:lang w:val="en-US"/>
-        </w:rPr>
-      </w:pPr>
-    </w:p>
-    <w:p>
-      <w:pPr>
-        <w:jc w:val="center"/>
-        <w:rPr>
-          <w:szCs w:val="24"/>
-          <w:lang w:val="en-US"/>
-        </w:rPr>
-      </w:pPr>
     </w:p>
     <w:p>
       <w:pPr>
@@ -1967,7 +1974,7 @@
 </file>
 
 <file path=customXml/itemProps1.xml><?xml version="1.0" encoding="utf-8"?>
-<ds:datastoreItem xmlns:ds="http://schemas.openxmlformats.org/officeDocument/2006/customXml" ds:itemID="{7655F294-C2F0-4243-AF5B-970143D35D5F}">
+<ds:datastoreItem xmlns:ds="http://schemas.openxmlformats.org/officeDocument/2006/customXml" ds:itemID="{36A940B6-FD11-4ACF-B4F3-88078BA80A74}">
   <ds:schemaRefs>
     <ds:schemaRef ds:uri="http://schemas.openxmlformats.org/officeDocument/2006/bibliography"/>
   </ds:schemaRefs>

</xml_diff>

<commit_message>
Added use-case "Starting the machine" and edited template
Template: Made heading 1 and 2 bold
</commit_message>
<xml_diff>
--- a/Document template.docx
+++ b/Document template.docx
@@ -6,6 +6,8 @@
       <w:pPr>
         <w:jc w:val="center"/>
       </w:pPr>
+      <w:bookmarkStart w:id="0" w:name="_GoBack"/>
+      <w:bookmarkEnd w:id="0"/>
     </w:p>
     <w:p>
       <w:pPr>
@@ -398,8 +400,6 @@
         </w:rPr>
         <w:t>Group 16</w:t>
       </w:r>
-      <w:bookmarkStart w:id="0" w:name="_GoBack"/>
-      <w:bookmarkEnd w:id="0"/>
     </w:p>
     <w:p>
       <w:pPr>
@@ -448,7 +448,6 @@
       </w:sdtPr>
       <w:sdtEndPr>
         <w:rPr>
-          <w:b/>
           <w:bCs/>
         </w:rPr>
       </w:sdtEndPr>
@@ -959,7 +958,7 @@
           <w:rPr>
             <w:noProof/>
           </w:rPr>
-          <w:t>2</w:t>
+          <w:t>3</w:t>
         </w:r>
         <w:r>
           <w:fldChar w:fldCharType="end"/>
@@ -1406,7 +1405,7 @@
     <w:link w:val="Kop1Char"/>
     <w:uiPriority w:val="9"/>
     <w:qFormat/>
-    <w:rsid w:val="00110A5D"/>
+    <w:rsid w:val="00F9423D"/>
     <w:pPr>
       <w:keepNext/>
       <w:keepLines/>
@@ -1415,6 +1414,7 @@
     </w:pPr>
     <w:rPr>
       <w:rFonts w:eastAsiaTheme="majorEastAsia" w:cstheme="majorBidi"/>
+      <w:b/>
       <w:color w:val="000000" w:themeColor="text1"/>
       <w:sz w:val="32"/>
       <w:szCs w:val="32"/>
@@ -1428,7 +1428,7 @@
     <w:uiPriority w:val="9"/>
     <w:unhideWhenUsed/>
     <w:qFormat/>
-    <w:rsid w:val="00110A5D"/>
+    <w:rsid w:val="00F9423D"/>
     <w:pPr>
       <w:keepNext/>
       <w:keepLines/>
@@ -1437,6 +1437,7 @@
     </w:pPr>
     <w:rPr>
       <w:rFonts w:eastAsiaTheme="majorEastAsia" w:cstheme="majorBidi"/>
+      <w:b/>
       <w:color w:val="000000" w:themeColor="text1"/>
       <w:sz w:val="26"/>
       <w:szCs w:val="26"/>
@@ -1566,9 +1567,10 @@
     <w:basedOn w:val="Standaardalinea-lettertype"/>
     <w:link w:val="Kop1"/>
     <w:uiPriority w:val="9"/>
-    <w:rsid w:val="00110A5D"/>
+    <w:rsid w:val="00F9423D"/>
     <w:rPr>
       <w:rFonts w:ascii="Baskerville Old Face" w:eastAsiaTheme="majorEastAsia" w:hAnsi="Baskerville Old Face" w:cstheme="majorBidi"/>
+      <w:b/>
       <w:color w:val="000000" w:themeColor="text1"/>
       <w:sz w:val="32"/>
       <w:szCs w:val="32"/>
@@ -1579,9 +1581,10 @@
     <w:basedOn w:val="Standaardalinea-lettertype"/>
     <w:link w:val="Kop2"/>
     <w:uiPriority w:val="9"/>
-    <w:rsid w:val="00110A5D"/>
+    <w:rsid w:val="00F9423D"/>
     <w:rPr>
       <w:rFonts w:ascii="Baskerville Old Face" w:eastAsiaTheme="majorEastAsia" w:hAnsi="Baskerville Old Face" w:cstheme="majorBidi"/>
+      <w:b/>
       <w:color w:val="000000" w:themeColor="text1"/>
       <w:sz w:val="26"/>
       <w:szCs w:val="26"/>
@@ -1974,7 +1977,7 @@
 </file>
 
 <file path=customXml/itemProps1.xml><?xml version="1.0" encoding="utf-8"?>
-<ds:datastoreItem xmlns:ds="http://schemas.openxmlformats.org/officeDocument/2006/customXml" ds:itemID="{36A940B6-FD11-4ACF-B4F3-88078BA80A74}">
+<ds:datastoreItem xmlns:ds="http://schemas.openxmlformats.org/officeDocument/2006/customXml" ds:itemID="{BE79F746-B7A9-424C-81A0-FBE72EA2C13E}">
   <ds:schemaRefs>
     <ds:schemaRef ds:uri="http://schemas.openxmlformats.org/officeDocument/2006/bibliography"/>
   </ds:schemaRefs>

</xml_diff>